<commit_message>
FT832 - documentation update
</commit_message>
<xml_diff>
--- a/FT816/trunk/docs/FT832 Opcode Map.docx
+++ b/FT816/trunk/docs/FT832 Opcode Map.docx
@@ -800,8 +800,6 @@
               </w:rPr>
               <w:t>TRB d</w:t>
             </w:r>
-            <w:bookmarkStart w:id="0" w:name="_GoBack"/>
-            <w:bookmarkEnd w:id="0"/>
           </w:p>
         </w:tc>
         <w:tc>
@@ -7634,6 +7632,9 @@
         <w:tc>
           <w:tcPr>
             <w:tcW w:w="787" w:type="dxa"/>
+            <w:tcBorders>
+              <w:bottom w:val="single" w:sz="4" w:space="0" w:color="auto"/>
+            </w:tcBorders>
             <w:shd w:val="clear" w:color="auto" w:fill="auto"/>
           </w:tcPr>
           <w:p>
@@ -8112,15 +8113,22 @@
         <w:tc>
           <w:tcPr>
             <w:tcW w:w="787" w:type="dxa"/>
-            <w:shd w:val="clear" w:color="auto" w:fill="auto"/>
-          </w:tcPr>
-          <w:p>
-            <w:pPr>
-              <w:rPr>
-                <w:sz w:val="14"/>
-                <w:szCs w:val="14"/>
-              </w:rPr>
-            </w:pPr>
+            <w:shd w:val="clear" w:color="auto" w:fill="DBE5F1" w:themeFill="accent1" w:themeFillTint="33"/>
+          </w:tcPr>
+          <w:p>
+            <w:pPr>
+              <w:rPr>
+                <w:sz w:val="14"/>
+                <w:szCs w:val="14"/>
+              </w:rPr>
+            </w:pPr>
+            <w:r>
+              <w:rPr>
+                <w:sz w:val="14"/>
+                <w:szCs w:val="14"/>
+              </w:rPr>
+              <w:t>TSK acc</w:t>
+            </w:r>
           </w:p>
         </w:tc>
         <w:tc>
@@ -8537,15 +8545,38 @@
             <w:tcBorders>
               <w:bottom w:val="single" w:sz="4" w:space="0" w:color="auto"/>
             </w:tcBorders>
-            <w:shd w:val="clear" w:color="auto" w:fill="auto"/>
-          </w:tcPr>
-          <w:p>
-            <w:pPr>
-              <w:rPr>
-                <w:sz w:val="14"/>
-                <w:szCs w:val="14"/>
-              </w:rPr>
-            </w:pPr>
+            <w:shd w:val="clear" w:color="auto" w:fill="DBE5F1" w:themeFill="accent1" w:themeFillTint="33"/>
+          </w:tcPr>
+          <w:p>
+            <w:pPr>
+              <w:rPr>
+                <w:sz w:val="14"/>
+                <w:szCs w:val="14"/>
+              </w:rPr>
+            </w:pPr>
+            <w:r>
+              <w:rPr>
+                <w:sz w:val="14"/>
+                <w:szCs w:val="14"/>
+              </w:rPr>
+              <w:t>L</w:t>
+            </w:r>
+            <w:r>
+              <w:rPr>
+                <w:sz w:val="14"/>
+                <w:szCs w:val="14"/>
+              </w:rPr>
+              <w:t xml:space="preserve">DT </w:t>
+            </w:r>
+            <w:bookmarkStart w:id="0" w:name="_GoBack"/>
+            <w:bookmarkEnd w:id="0"/>
+            <w:r>
+              <w:rPr>
+                <w:sz w:val="14"/>
+                <w:szCs w:val="14"/>
+              </w:rPr>
+              <w:t>xlabs,x</w:t>
+            </w:r>
           </w:p>
         </w:tc>
         <w:tc>
@@ -9756,6 +9787,9 @@
         <w:tc>
           <w:tcPr>
             <w:tcW w:w="786" w:type="dxa"/>
+            <w:tcBorders>
+              <w:bottom w:val="single" w:sz="4" w:space="0" w:color="auto"/>
+            </w:tcBorders>
             <w:shd w:val="clear" w:color="auto" w:fill="DBE5F1" w:themeFill="accent1" w:themeFillTint="33"/>
           </w:tcPr>
           <w:p>
@@ -10116,15 +10150,29 @@
             <w:tcBorders>
               <w:bottom w:val="single" w:sz="4" w:space="0" w:color="auto"/>
             </w:tcBorders>
-            <w:shd w:val="clear" w:color="auto" w:fill="auto"/>
-          </w:tcPr>
-          <w:p>
-            <w:pPr>
-              <w:rPr>
-                <w:sz w:val="14"/>
-                <w:szCs w:val="14"/>
-              </w:rPr>
-            </w:pPr>
+            <w:shd w:val="clear" w:color="auto" w:fill="DBE5F1" w:themeFill="accent1" w:themeFillTint="33"/>
+          </w:tcPr>
+          <w:p>
+            <w:pPr>
+              <w:rPr>
+                <w:sz w:val="14"/>
+                <w:szCs w:val="14"/>
+              </w:rPr>
+            </w:pPr>
+            <w:r>
+              <w:rPr>
+                <w:sz w:val="14"/>
+                <w:szCs w:val="14"/>
+              </w:rPr>
+              <w:t>BYT</w:t>
+            </w:r>
+            <w:r>
+              <w:rPr>
+                <w:sz w:val="14"/>
+                <w:szCs w:val="14"/>
+              </w:rPr>
+              <w:t>:</w:t>
+            </w:r>
           </w:p>
         </w:tc>
         <w:tc>
@@ -10581,15 +10629,29 @@
         <w:tc>
           <w:tcPr>
             <w:tcW w:w="786" w:type="dxa"/>
-            <w:shd w:val="clear" w:color="auto" w:fill="auto"/>
-          </w:tcPr>
-          <w:p>
-            <w:pPr>
-              <w:rPr>
-                <w:sz w:val="14"/>
-                <w:szCs w:val="14"/>
-              </w:rPr>
-            </w:pPr>
+            <w:shd w:val="clear" w:color="auto" w:fill="DBE5F1" w:themeFill="accent1" w:themeFillTint="33"/>
+          </w:tcPr>
+          <w:p>
+            <w:pPr>
+              <w:rPr>
+                <w:sz w:val="14"/>
+                <w:szCs w:val="14"/>
+              </w:rPr>
+            </w:pPr>
+            <w:r>
+              <w:rPr>
+                <w:sz w:val="14"/>
+                <w:szCs w:val="14"/>
+              </w:rPr>
+              <w:t>UBT</w:t>
+            </w:r>
+            <w:r>
+              <w:rPr>
+                <w:sz w:val="14"/>
+                <w:szCs w:val="14"/>
+              </w:rPr>
+              <w:t>:</w:t>
+            </w:r>
           </w:p>
         </w:tc>
         <w:tc>
@@ -10799,6 +10861,30 @@
             <w:tcBorders>
               <w:bottom w:val="single" w:sz="4" w:space="0" w:color="auto"/>
             </w:tcBorders>
+            <w:shd w:val="clear" w:color="auto" w:fill="DBE5F1" w:themeFill="accent1" w:themeFillTint="33"/>
+          </w:tcPr>
+          <w:p>
+            <w:pPr>
+              <w:rPr>
+                <w:sz w:val="14"/>
+                <w:szCs w:val="14"/>
+              </w:rPr>
+            </w:pPr>
+            <w:r>
+              <w:rPr>
+                <w:sz w:val="14"/>
+                <w:szCs w:val="14"/>
+              </w:rPr>
+              <w:t>TSK #</w:t>
+            </w:r>
+          </w:p>
+        </w:tc>
+        <w:tc>
+          <w:tcPr>
+            <w:tcW w:w="787" w:type="dxa"/>
+            <w:tcBorders>
+              <w:bottom w:val="single" w:sz="4" w:space="0" w:color="auto"/>
+            </w:tcBorders>
             <w:shd w:val="clear" w:color="auto" w:fill="auto"/>
           </w:tcPr>
           <w:p>
@@ -10812,10 +10898,7 @@
         </w:tc>
         <w:tc>
           <w:tcPr>
-            <w:tcW w:w="787" w:type="dxa"/>
-            <w:tcBorders>
-              <w:bottom w:val="single" w:sz="4" w:space="0" w:color="auto"/>
-            </w:tcBorders>
+            <w:tcW w:w="786" w:type="dxa"/>
             <w:shd w:val="clear" w:color="auto" w:fill="auto"/>
           </w:tcPr>
           <w:p>
@@ -10829,7 +10912,7 @@
         </w:tc>
         <w:tc>
           <w:tcPr>
-            <w:tcW w:w="786" w:type="dxa"/>
+            <w:tcW w:w="787" w:type="dxa"/>
             <w:shd w:val="clear" w:color="auto" w:fill="auto"/>
           </w:tcPr>
           <w:p>
@@ -10843,7 +10926,7 @@
         </w:tc>
         <w:tc>
           <w:tcPr>
-            <w:tcW w:w="787" w:type="dxa"/>
+            <w:tcW w:w="786" w:type="dxa"/>
             <w:shd w:val="clear" w:color="auto" w:fill="auto"/>
           </w:tcPr>
           <w:p>
@@ -10857,7 +10940,7 @@
         </w:tc>
         <w:tc>
           <w:tcPr>
-            <w:tcW w:w="786" w:type="dxa"/>
+            <w:tcW w:w="787" w:type="dxa"/>
             <w:shd w:val="clear" w:color="auto" w:fill="auto"/>
           </w:tcPr>
           <w:p>
@@ -10872,6 +10955,9 @@
         <w:tc>
           <w:tcPr>
             <w:tcW w:w="787" w:type="dxa"/>
+            <w:tcBorders>
+              <w:bottom w:val="single" w:sz="4" w:space="0" w:color="auto"/>
+            </w:tcBorders>
             <w:shd w:val="clear" w:color="auto" w:fill="auto"/>
           </w:tcPr>
           <w:p>
@@ -10885,10 +10971,7 @@
         </w:tc>
         <w:tc>
           <w:tcPr>
-            <w:tcW w:w="787" w:type="dxa"/>
-            <w:tcBorders>
-              <w:bottom w:val="single" w:sz="4" w:space="0" w:color="auto"/>
-            </w:tcBorders>
+            <w:tcW w:w="786" w:type="dxa"/>
             <w:shd w:val="clear" w:color="auto" w:fill="auto"/>
           </w:tcPr>
           <w:p>
@@ -10902,7 +10985,7 @@
         </w:tc>
         <w:tc>
           <w:tcPr>
-            <w:tcW w:w="786" w:type="dxa"/>
+            <w:tcW w:w="787" w:type="dxa"/>
             <w:shd w:val="clear" w:color="auto" w:fill="auto"/>
           </w:tcPr>
           <w:p>
@@ -10916,33 +10999,33 @@
         </w:tc>
         <w:tc>
           <w:tcPr>
-            <w:tcW w:w="787" w:type="dxa"/>
-            <w:shd w:val="clear" w:color="auto" w:fill="auto"/>
-          </w:tcPr>
-          <w:p>
-            <w:pPr>
-              <w:rPr>
-                <w:sz w:val="14"/>
-                <w:szCs w:val="14"/>
-              </w:rPr>
-            </w:pPr>
-          </w:p>
-        </w:tc>
-        <w:tc>
-          <w:tcPr>
-            <w:tcW w:w="786" w:type="dxa"/>
-            <w:tcBorders>
-              <w:bottom w:val="single" w:sz="4" w:space="0" w:color="auto"/>
-            </w:tcBorders>
-            <w:shd w:val="clear" w:color="auto" w:fill="auto"/>
-          </w:tcPr>
-          <w:p>
-            <w:pPr>
-              <w:rPr>
-                <w:sz w:val="14"/>
-                <w:szCs w:val="14"/>
-              </w:rPr>
-            </w:pPr>
+            <w:tcW w:w="786" w:type="dxa"/>
+            <w:tcBorders>
+              <w:bottom w:val="single" w:sz="4" w:space="0" w:color="auto"/>
+            </w:tcBorders>
+            <w:shd w:val="clear" w:color="auto" w:fill="DBE5F1" w:themeFill="accent1" w:themeFillTint="33"/>
+          </w:tcPr>
+          <w:p>
+            <w:pPr>
+              <w:rPr>
+                <w:sz w:val="14"/>
+                <w:szCs w:val="14"/>
+              </w:rPr>
+            </w:pPr>
+            <w:r>
+              <w:rPr>
+                <w:sz w:val="14"/>
+                <w:szCs w:val="14"/>
+              </w:rPr>
+              <w:t>HAF</w:t>
+            </w:r>
+            <w:r>
+              <w:rPr>
+                <w:sz w:val="14"/>
+                <w:szCs w:val="14"/>
+              </w:rPr>
+              <w:t>:</w:t>
+            </w:r>
           </w:p>
         </w:tc>
         <w:tc>
@@ -11395,15 +11478,29 @@
             <w:tcBorders>
               <w:bottom w:val="single" w:sz="4" w:space="0" w:color="auto"/>
             </w:tcBorders>
-            <w:shd w:val="clear" w:color="auto" w:fill="auto"/>
-          </w:tcPr>
-          <w:p>
-            <w:pPr>
-              <w:rPr>
-                <w:sz w:val="14"/>
-                <w:szCs w:val="14"/>
-              </w:rPr>
-            </w:pPr>
+            <w:shd w:val="clear" w:color="auto" w:fill="DBE5F1" w:themeFill="accent1" w:themeFillTint="33"/>
+          </w:tcPr>
+          <w:p>
+            <w:pPr>
+              <w:rPr>
+                <w:sz w:val="14"/>
+                <w:szCs w:val="14"/>
+              </w:rPr>
+            </w:pPr>
+            <w:r>
+              <w:rPr>
+                <w:sz w:val="14"/>
+                <w:szCs w:val="14"/>
+              </w:rPr>
+              <w:t>UHF</w:t>
+            </w:r>
+            <w:r>
+              <w:rPr>
+                <w:sz w:val="14"/>
+                <w:szCs w:val="14"/>
+              </w:rPr>
+              <w:t>:</w:t>
+            </w:r>
           </w:p>
         </w:tc>
         <w:tc>
@@ -12435,6 +12532,9 @@
         <w:tc>
           <w:tcPr>
             <w:tcW w:w="786" w:type="dxa"/>
+            <w:tcBorders>
+              <w:bottom w:val="single" w:sz="4" w:space="0" w:color="auto"/>
+            </w:tcBorders>
             <w:shd w:val="clear" w:color="auto" w:fill="DBE5F1" w:themeFill="accent1" w:themeFillTint="33"/>
           </w:tcPr>
           <w:p>
@@ -12839,7 +12939,7 @@
         <w:tc>
           <w:tcPr>
             <w:tcW w:w="786" w:type="dxa"/>
-            <w:shd w:val="clear" w:color="auto" w:fill="auto"/>
+            <w:shd w:val="clear" w:color="auto" w:fill="DBE5F1" w:themeFill="accent1" w:themeFillTint="33"/>
           </w:tcPr>
           <w:p>
             <w:pPr>
@@ -13344,13 +13444,7 @@
     </w:p>
     <w:p>
       <w:r>
-        <w:t xml:space="preserve">JMF – Jump Far </w:t>
-      </w:r>
-      <w:r>
-        <w:t>allows specification of a new s</w:t>
-      </w:r>
-      <w:r>
-        <w:t>egment when jumping to a target address. The special segment value $FFFFFFFF causes a switch to 8 bit emulation mode. The special segment value $FFFFFFFE causes a switch to 16 bit emulation mode.</w:t>
+        <w:t>JMF – Jump Far allows specification of a new segment when jumping to a target address. The special segment value $FFFFFFFF causes a switch to 8 bit emulation mode. The special segment value $FFFFFFFE causes a switch to 16 bit emulation mode.</w:t>
       </w:r>
     </w:p>
     <w:p>
@@ -13374,6 +13468,16 @@
       </w:pPr>
       <w:r>
         <w:t>00 – invalidate entire instruction cache, and 01 – invalidate instruction cache line identified by accumulator</w:t>
+      </w:r>
+    </w:p>
+    <w:p>
+      <w:r>
+        <w:t>TSK – invokes a task identified by either an immediate value or the accumulator</w:t>
+      </w:r>
+    </w:p>
+    <w:p>
+      <w:r>
+        <w:t>LTR – loads a task register with the contents of a task record stored in memory.</w:t>
       </w:r>
     </w:p>
     <w:sectPr>

</xml_diff>